<commit_message>
texture/toon and toon_blend/blend shaders combined into one
</commit_message>
<xml_diff>
--- a/MyReport.docx
+++ b/MyReport.docx
@@ -8015,16 +8015,34 @@
         <w:pStyle w:val="ListParagraph"/>
       </w:pPr>
       <w:r>
-        <w:t>Multiple effects have been added to the editor including ‘toon’ shading and texture lighting. These are applied through a total of four shaders, designed for normal and toon texture blending.</w:t>
-      </w:r>
-      <w:r>
-        <w:t xml:space="preserve"> The Shader Manager class is responsible for applying each of these shaders</w:t>
-      </w:r>
-      <w:r>
-        <w:t xml:space="preserve"> through their individual manager classes</w:t>
+        <w:t xml:space="preserve">Multiple effects have been added to the editor including </w:t>
+      </w:r>
+      <w:r>
+        <w:t>texture</w:t>
+      </w:r>
+      <w:r>
+        <w:t xml:space="preserve"> shading and lighting. These are applied through a total of </w:t>
+      </w:r>
+      <w:r>
+        <w:t>two</w:t>
+      </w:r>
+      <w:r>
+        <w:t xml:space="preserve"> shaders, designed for normal and </w:t>
+      </w:r>
+      <w:r>
+        <w:t>cartoon</w:t>
       </w:r>
       <w:bookmarkStart w:id="25" w:name="_GoBack"/>
       <w:bookmarkEnd w:id="25"/>
+      <w:r>
+        <w:t xml:space="preserve"> texture blending.</w:t>
+      </w:r>
+      <w:r>
+        <w:t xml:space="preserve"> The Shader Manager class is responsible for applying each of these shaders</w:t>
+      </w:r>
+      <w:r>
+        <w:t xml:space="preserve"> through their individual manager classes</w:t>
+      </w:r>
       <w:r>
         <w:t xml:space="preserve">, depending on what type is selected. The toon shader is applied to the editor world as a default, setting the scene for the WoFFC game. However, the user </w:t>
       </w:r>
@@ -13939,7 +13957,7 @@
 </file>
 
 <file path=customXml/itemProps5.xml><?xml version="1.0" encoding="utf-8"?>
-<ds:datastoreItem xmlns:ds="http://schemas.openxmlformats.org/officeDocument/2006/customXml" ds:itemID="{DF99FAF7-10C4-4A4A-A221-441A464A7534}">
+<ds:datastoreItem xmlns:ds="http://schemas.openxmlformats.org/officeDocument/2006/customXml" ds:itemID="{A8795035-A49B-4248-A99B-0A1617479AC1}">
   <ds:schemaRefs>
     <ds:schemaRef ds:uri="http://schemas.openxmlformats.org/officeDocument/2006/bibliography"/>
   </ds:schemaRefs>

</xml_diff>